<commit_message>
added changes to presentations
</commit_message>
<xml_diff>
--- a/Apresentação/Carta cliente 911174628.docx
+++ b/Apresentação/Carta cliente 911174628.docx
@@ -29,7 +29,24 @@
       </w:pPr>
       <w:r>
         <w:rPr/>
-        <w:t>Caro cliente,</w:t>
+        <w:t xml:space="preserve">Caro cliente com o número de telemovel </w:t>
+      </w:r>
+      <w:r>
+        <w:rPr>
+          <w:rFonts w:ascii="Consolas;Liberation Mono;Menlo;Courier;monospace" w:hAnsi="Consolas;Liberation Mono;Menlo;Courier;monospace"/>
+          <w:b w:val="false"/>
+          <w:i w:val="false"/>
+          <w:caps w:val="false"/>
+          <w:smallCaps w:val="false"/>
+          <w:color w:val="333333"/>
+          <w:spacing w:val="0"/>
+          <w:sz w:val="18"/>
+        </w:rPr>
+        <w:t>911174628</w:t>
+      </w:r>
+      <w:r>
+        <w:rPr/>
+        <w:t>,</w:t>
       </w:r>
     </w:p>
     <w:p>
@@ -272,13 +289,15 @@
       </w:pPr>
       <w:r>
         <w:rPr/>
-        <w:t>Quando a aplicação pedir para ler o código secreto, aponte a câmara do dispositivo para o QR Code abaixo indicado para que este proceda à sua leitura. Se tiver problemas pode escrevê-lo manualmente</w:t>
-      </w:r>
-    </w:p>
-    <w:p>
-      <w:pPr>
-        <w:pStyle w:val="ListParagraph"/>
-        <w:ind w:hanging="0"/>
+        <w:t xml:space="preserve">Quando a aplicação pedir para ler o código secreto, aponte a câmara </w:t>
+        <w:tab/>
+        <w:t>do dispositivo para o QR Code abaixo indicado para que este proceda à sua leitura. Se tiver problemas pode escrevê-lo manualmente</w:t>
+      </w:r>
+    </w:p>
+    <w:p>
+      <w:pPr>
+        <w:pStyle w:val="ListParagraph"/>
+        <w:ind w:left="720" w:hanging="0"/>
         <w:jc w:val="both"/>
         <w:rPr/>
       </w:pPr>
@@ -288,10 +307,10 @@
           <wp:anchor behindDoc="0" distT="0" distB="0" distL="0" distR="0" simplePos="0" locked="0" layoutInCell="1" allowOverlap="1" relativeHeight="3">
             <wp:simplePos x="0" y="0"/>
             <wp:positionH relativeFrom="column">
-              <wp:align>center</wp:align>
+              <wp:posOffset>2160270</wp:posOffset>
             </wp:positionH>
             <wp:positionV relativeFrom="paragraph">
-              <wp:posOffset>635</wp:posOffset>
+              <wp:posOffset>-59690</wp:posOffset>
             </wp:positionV>
             <wp:extent cx="1080135" cy="1080135"/>
             <wp:effectExtent l="0" t="0" r="0" b="0"/>
@@ -695,7 +714,6 @@
     <w:rPrDefault>
       <w:rPr>
         <w:rFonts w:ascii="Calibri" w:hAnsi="Calibri" w:eastAsia="Calibri" w:cs="" w:asciiTheme="minorHAnsi" w:cstheme="minorBidi" w:eastAsiaTheme="minorHAnsi" w:hAnsiTheme="minorHAnsi"/>
-        <w:sz w:val="22"/>
         <w:szCs w:val="22"/>
         <w:lang w:val="pt-PT" w:eastAsia="en-US" w:bidi="ar-SA"/>
       </w:rPr>
@@ -1086,7 +1104,7 @@
     </w:pPr>
     <w:rPr>
       <w:rFonts w:ascii="Calibri" w:hAnsi="Calibri" w:eastAsia="Calibri" w:cs="" w:asciiTheme="minorHAnsi" w:cstheme="minorBidi" w:eastAsiaTheme="minorHAnsi" w:hAnsiTheme="minorHAnsi"/>
-      <w:color w:val="auto"/>
+      <w:color w:val="00000A"/>
       <w:sz w:val="22"/>
       <w:szCs w:val="22"/>
       <w:lang w:val="pt-PT" w:eastAsia="en-US" w:bidi="ar-SA"/>
@@ -1102,6 +1120,20 @@
   </w:style>
   <w:style w:type="character" w:styleId="ListLabel1">
     <w:name w:val="ListLabel 1"/>
+    <w:qFormat/>
+    <w:rPr>
+      <w:b/>
+    </w:rPr>
+  </w:style>
+  <w:style w:type="character" w:styleId="ListLabel2">
+    <w:name w:val="ListLabel 2"/>
+    <w:qFormat/>
+    <w:rPr>
+      <w:b/>
+    </w:rPr>
+  </w:style>
+  <w:style w:type="character" w:styleId="ListLabel3">
+    <w:name w:val="ListLabel 3"/>
     <w:qFormat/>
     <w:rPr>
       <w:b/>
@@ -1176,6 +1208,13 @@
       <w:ind w:left="720" w:hanging="0"/>
       <w:contextualSpacing/>
     </w:pPr>
+    <w:rPr/>
+  </w:style>
+  <w:style w:type="paragraph" w:styleId="PreformattedText">
+    <w:name w:val="Preformatted Text"/>
+    <w:basedOn w:val="Normal"/>
+    <w:qFormat/>
+    <w:pPr/>
     <w:rPr/>
   </w:style>
   <w:style w:type="numbering" w:styleId="NoList" w:default="1">

</xml_diff>